<commit_message>
commit lại vì branch của em bị delete mất
</commit_message>
<xml_diff>
--- a/1.RequirementAnalysis/Báo cáo tuần 1.docx
+++ b/1.RequirementAnalysis/Báo cáo tuần 1.docx
@@ -1700,6 +1700,13 @@
           <w:szCs w:val="24"/>
         </w:rPr>
         <w:t>Sang các khóa học tiếp theo, quá</w:t>
+      </w:r>
+      <w:r>
+        <w:rPr>
+          <w:sz w:val="24"/>
+          <w:szCs w:val="24"/>
+        </w:rPr>
+        <w:t xml:space="preserve"> trình được lặp lại</w:t>
       </w:r>
     </w:p>
     <w:p>

</xml_diff>